<commit_message>
updated docs folder only for time log, and team colab.
</commit_message>
<xml_diff>
--- a/docs/TODO Team Colab.docx
+++ b/docs/TODO Team Colab.docx
@@ -233,7 +233,28 @@
           <w:rFonts w:ascii="Times New Roman" w:eastAsia="Times New Roman" w:hAnsi="Times New Roman" w:cs="Times New Roman"/>
           <w:color w:val="000000"/>
         </w:rPr>
-        <w:t>Create site layout, side navbar, shoplify and fetch, create footer, create home page, create contact page, banner, </w:t>
+        <w:t>Create site layout, side navbar, footer, home page, contact page, banner, </w:t>
+      </w:r>
+      <w:r>
+        <w:rPr>
+          <w:rFonts w:ascii="Times New Roman" w:eastAsia="Times New Roman" w:hAnsi="Times New Roman" w:cs="Times New Roman"/>
+          <w:color w:val="000000"/>
+        </w:rPr>
+        <w:t>set up Shopify Partners account and development environment</w:t>
+      </w:r>
+      <w:r>
+        <w:rPr>
+          <w:rFonts w:ascii="Times New Roman" w:eastAsia="Times New Roman" w:hAnsi="Times New Roman" w:cs="Times New Roman"/>
+          <w:color w:val="000000"/>
+        </w:rPr>
+        <w:t>, get API key</w:t>
+      </w:r>
+      <w:r>
+        <w:rPr>
+          <w:rFonts w:ascii="Times New Roman" w:eastAsia="Times New Roman" w:hAnsi="Times New Roman" w:cs="Times New Roman"/>
+          <w:color w:val="000000"/>
+        </w:rPr>
+        <w:t>.</w:t>
       </w:r>
     </w:p>
     <w:p>

</xml_diff>